<commit_message>
Update Sources and References - Web Application Development CA1 (Group 1).docx
</commit_message>
<xml_diff>
--- a/Sources and References - Web Application Development CA1 (Group 1).docx
+++ b/Sources and References - Web Application Development CA1 (Group 1).docx
@@ -50,6 +50,7 @@
           <w:bCs/>
           <w:sz w:val="28"/>
           <w:szCs w:val="28"/>
+          <w:lang w:val="es-419"/>
         </w:rPr>
       </w:pPr>
       <w:r>
@@ -58,6 +59,7 @@
           <w:bCs/>
           <w:sz w:val="28"/>
           <w:szCs w:val="28"/>
+          <w:lang w:val="es-419"/>
         </w:rPr>
         <w:t>Ruby Lennon (x19128355)</w:t>
       </w:r>
@@ -70,6 +72,7 @@
           <w:bCs/>
           <w:sz w:val="28"/>
           <w:szCs w:val="28"/>
+          <w:lang w:val="es-419"/>
         </w:rPr>
       </w:pPr>
       <w:r>
@@ -78,11 +81,18 @@
           <w:bCs/>
           <w:sz w:val="28"/>
           <w:szCs w:val="28"/>
+          <w:lang w:val="es-419"/>
         </w:rPr>
         <w:t>Gabriel Salas Segura (x19104162)</w:t>
       </w:r>
     </w:p>
-    <w:p/>
+    <w:p>
+      <w:pPr>
+        <w:rPr>
+          <w:lang w:val="es-419"/>
+        </w:rPr>
+      </w:pPr>
+    </w:p>
     <w:p>
       <w:pPr>
         <w:rPr>
@@ -299,33 +309,7 @@
           <w:szCs w:val="24"/>
           <w:lang w:val="en-IE"/>
         </w:rPr>
-        <w:t>Aldgate Brushed Crew Neck </w:t>
-      </w:r>
-      <w:r>
-        <w:rPr>
-          <w:rFonts w:eastAsiaTheme="minorEastAsia"/>
-          <w:b/>
-          <w:bCs/>
-          <w:i/>
-          <w:iCs/>
-          <w:sz w:val="24"/>
-          <w:szCs w:val="24"/>
-          <w:lang w:val="en-IE"/>
-        </w:rPr>
-        <w:t>–</w:t>
-      </w:r>
-      <w:r>
-        <w:rPr>
-          <w:rFonts w:eastAsiaTheme="minorEastAsia"/>
-          <w:b/>
-          <w:bCs/>
-          <w:i/>
-          <w:iCs/>
-          <w:sz w:val="24"/>
-          <w:szCs w:val="24"/>
-          <w:lang w:val="en-IE"/>
-        </w:rPr>
-        <w:t> Camel</w:t>
+        <w:t>Aldgate Brushed Crew Neck – Camel</w:t>
       </w:r>
       <w:r>
         <w:rPr>
@@ -396,19 +380,7 @@
           <w:sz w:val="24"/>
           <w:szCs w:val="24"/>
         </w:rPr>
-        <w:t>Washed T-Shirt - Orkney Blue</w:t>
-      </w:r>
-      <w:r>
-        <w:rPr>
-          <w:rFonts w:eastAsiaTheme="minorEastAsia"/>
-          <w:b/>
-          <w:bCs/>
-          <w:i/>
-          <w:iCs/>
-          <w:sz w:val="24"/>
-          <w:szCs w:val="24"/>
-        </w:rPr>
-        <w:t xml:space="preserve"> </w:t>
+        <w:t xml:space="preserve">Washed T-Shirt - Orkney Blue </w:t>
       </w:r>
       <w:r>
         <w:rPr>
@@ -566,19 +538,7 @@
           <w:sz w:val="24"/>
           <w:szCs w:val="24"/>
         </w:rPr>
-        <w:t>Dunbar Parka</w:t>
-      </w:r>
-      <w:r>
-        <w:rPr>
-          <w:rFonts w:eastAsiaTheme="minorEastAsia"/>
-          <w:b/>
-          <w:bCs/>
-          <w:i/>
-          <w:iCs/>
-          <w:sz w:val="24"/>
-          <w:szCs w:val="24"/>
-        </w:rPr>
-        <w:t xml:space="preserve"> </w:t>
+        <w:t xml:space="preserve">Dunbar Parka </w:t>
       </w:r>
       <w:r>
         <w:rPr>
@@ -701,45 +661,6 @@
     <w:p>
       <w:pPr>
         <w:rPr>
-          <w:rFonts w:eastAsiaTheme="minorEastAsia"/>
-        </w:rPr>
-      </w:pPr>
-    </w:p>
-    <w:p>
-      <w:pPr>
-        <w:rPr>
-          <w:rFonts w:eastAsiaTheme="minorEastAsia"/>
-        </w:rPr>
-      </w:pPr>
-    </w:p>
-    <w:p>
-      <w:pPr>
-        <w:rPr>
-          <w:rFonts w:eastAsiaTheme="minorEastAsia"/>
-        </w:rPr>
-      </w:pPr>
-    </w:p>
-    <w:p>
-      <w:pPr>
-        <w:ind w:left="360"/>
-        <w:rPr>
-          <w:rFonts w:eastAsiaTheme="minorEastAsia"/>
-        </w:rPr>
-      </w:pPr>
-    </w:p>
-    <w:p>
-      <w:pPr>
-        <w:pStyle w:val="ListParagraph"/>
-        <w:rPr>
-          <w:rFonts w:eastAsiaTheme="minorEastAsia"/>
-          <w:sz w:val="24"/>
-          <w:szCs w:val="24"/>
-        </w:rPr>
-      </w:pPr>
-    </w:p>
-    <w:p>
-      <w:pPr>
-        <w:rPr>
           <w:b/>
           <w:bCs/>
           <w:u w:val="single"/>
@@ -760,7 +681,7 @@
           <w:bCs/>
           <w:u w:val="single"/>
         </w:rPr>
-        <w:t>Logos</w:t>
+        <w:t>Logo</w:t>
       </w:r>
     </w:p>
     <w:p>
@@ -779,6 +700,33 @@
           <w:u w:val="single"/>
         </w:rPr>
       </w:pPr>
+      <w:r>
+        <w:rPr>
+          <w:rFonts w:eastAsiaTheme="minorEastAsia"/>
+          <w:sz w:val="24"/>
+          <w:szCs w:val="24"/>
+        </w:rPr>
+        <w:t xml:space="preserve">Created at </w:t>
+      </w:r>
+      <w:hyperlink r:id="rId13" w:history="1">
+        <w:r>
+          <w:rPr>
+            <w:rStyle w:val="Hyperlink"/>
+            <w:rFonts w:eastAsiaTheme="minorEastAsia"/>
+            <w:sz w:val="24"/>
+            <w:szCs w:val="24"/>
+          </w:rPr>
+          <w:t>https://www.freelogodesign.org</w:t>
+        </w:r>
+      </w:hyperlink>
+      <w:r>
+        <w:rPr>
+          <w:rFonts w:eastAsiaTheme="minorEastAsia"/>
+          <w:sz w:val="24"/>
+          <w:szCs w:val="24"/>
+        </w:rPr>
+        <w:t xml:space="preserve">. </w:t>
+      </w:r>
     </w:p>
     <w:sectPr>
       <w:pgSz w:w="12240" w:h="15840"/>
@@ -1579,6 +1527,7 @@
   <w:style w:type="character" w:default="1" w:styleId="DefaultParagraphFont">
     <w:name w:val="Default Paragraph Font"/>
     <w:uiPriority w:val="1"/>
+    <w:semiHidden/>
     <w:unhideWhenUsed/>
   </w:style>
   <w:style w:type="table" w:default="1" w:styleId="TableNormal">

</xml_diff>